<commit_message>
updates to audl tips
</commit_message>
<xml_diff>
--- a/UltimateWeb/doc/AUDL-tips.docx
+++ b/UltimateWeb/doc/AUDL-tips.docx
@@ -29,39 +29,7 @@
           <w:sz w:val="32"/>
           <w:szCs w:val="32"/>
         </w:rPr>
-        <w:t xml:space="preserve">the </w:t>
-      </w:r>
-      <w:proofErr w:type="spellStart"/>
-      <w:r>
-        <w:rPr>
-          <w:sz w:val="32"/>
-          <w:szCs w:val="32"/>
-        </w:rPr>
-        <w:t>iUltimate</w:t>
-      </w:r>
-      <w:proofErr w:type="spellEnd"/>
-      <w:r>
-        <w:rPr>
-          <w:sz w:val="32"/>
-          <w:szCs w:val="32"/>
-        </w:rPr>
-        <w:t xml:space="preserve"> (iOS) or </w:t>
-      </w:r>
-      <w:proofErr w:type="spellStart"/>
-      <w:r>
-        <w:rPr>
-          <w:sz w:val="32"/>
-          <w:szCs w:val="32"/>
-        </w:rPr>
-        <w:t>UltiAnalytics</w:t>
-      </w:r>
-      <w:proofErr w:type="spellEnd"/>
-      <w:r>
-        <w:rPr>
-          <w:sz w:val="32"/>
-          <w:szCs w:val="32"/>
-        </w:rPr>
-        <w:t xml:space="preserve"> (Android) app</w:t>
+        <w:t>the iUltimate (iOS) or UltiAnalytics (Android) app</w:t>
       </w:r>
       <w:r>
         <w:rPr>
@@ -102,16 +70,8 @@
         <w:rPr>
           <w:b/>
         </w:rPr>
-        <w:t xml:space="preserve">Game </w:t>
-      </w:r>
-      <w:proofErr w:type="gramStart"/>
-      <w:r>
-        <w:rPr>
-          <w:b/>
-        </w:rPr>
-        <w:t>To</w:t>
-      </w:r>
-      <w:proofErr w:type="gramEnd"/>
+        <w:t>Game To</w:t>
+      </w:r>
       <w:r>
         <w:t xml:space="preserve"> property to </w:t>
       </w:r>
@@ -170,8 +130,6 @@
           </wp:inline>
         </w:drawing>
       </w:r>
-      <w:bookmarkStart w:id="0" w:name="_GoBack"/>
-      <w:bookmarkEnd w:id="0"/>
     </w:p>
     <w:p>
       <w:pPr>
@@ -247,8 +205,6 @@
       </w:r>
       <w:r>
         <w:br/>
-      </w:r>
-      <w:r>
         <w:t>If using the Android version upload your game after each point.</w:t>
       </w:r>
       <w:r>
@@ -361,6 +317,371 @@
       <w:pPr>
         <w:ind w:left="720"/>
       </w:pPr>
+    </w:p>
+    <w:p>
+      <w:pPr>
+        <w:ind w:left="720"/>
+      </w:pPr>
+    </w:p>
+    <w:p>
+      <w:pPr>
+        <w:ind w:left="720"/>
+      </w:pPr>
+    </w:p>
+    <w:p>
+      <w:pPr>
+        <w:ind w:left="720"/>
+      </w:pPr>
+    </w:p>
+    <w:p>
+      <w:pPr>
+        <w:rPr>
+          <w:b/>
+          <w:sz w:val="36"/>
+          <w:szCs w:val="36"/>
+        </w:rPr>
+      </w:pPr>
+      <w:r>
+        <w:rPr>
+          <w:b/>
+          <w:sz w:val="36"/>
+          <w:szCs w:val="36"/>
+        </w:rPr>
+        <w:t>Frequently Asked Questions</w:t>
+      </w:r>
+    </w:p>
+    <w:p>
+      <w:pPr>
+        <w:ind w:left="720"/>
+      </w:pPr>
+    </w:p>
+    <w:p>
+      <w:pPr>
+        <w:ind w:left="720"/>
+      </w:pPr>
+    </w:p>
+    <w:p>
+      <w:pPr>
+        <w:shd w:val="clear" w:color="auto" w:fill="FFFFFF"/>
+        <w:spacing w:line="270" w:lineRule="atLeast"/>
+        <w:ind w:left="360"/>
+        <w:rPr>
+          <w:rFonts w:eastAsia="Times New Roman"/>
+          <w:b/>
+          <w:color w:val="333333"/>
+        </w:rPr>
+      </w:pPr>
+      <w:r>
+        <w:rPr>
+          <w:rFonts w:eastAsia="Times New Roman"/>
+          <w:b/>
+          <w:color w:val="333333"/>
+        </w:rPr>
+        <w:t>How to record Callahan, Stall, or Penalty</w:t>
+      </w:r>
+    </w:p>
+    <w:p>
+      <w:pPr>
+        <w:shd w:val="clear" w:color="auto" w:fill="FFFFFF"/>
+        <w:spacing w:line="270" w:lineRule="atLeast"/>
+        <w:ind w:left="360"/>
+        <w:rPr>
+          <w:rFonts w:eastAsia="Times New Roman"/>
+          <w:color w:val="333333"/>
+        </w:rPr>
+      </w:pPr>
+      <w:r>
+        <w:rPr>
+          <w:rFonts w:eastAsia="Times New Roman"/>
+          <w:color w:val="333333"/>
+        </w:rPr>
+        <w:t>UltiAnalytics allows you to record callahans for</w:t>
+      </w:r>
+      <w:r>
+        <w:rPr>
+          <w:rStyle w:val="apple-converted-space"/>
+          <w:rFonts w:eastAsia="Times New Roman"/>
+          <w:color w:val="333333"/>
+        </w:rPr>
+        <w:t> </w:t>
+      </w:r>
+      <w:r>
+        <w:rPr>
+          <w:rStyle w:val="underline"/>
+          <w:rFonts w:eastAsia="Times New Roman"/>
+          <w:color w:val="333333"/>
+        </w:rPr>
+        <w:t>your</w:t>
+      </w:r>
+      <w:r>
+        <w:rPr>
+          <w:rStyle w:val="apple-converted-space"/>
+          <w:rFonts w:eastAsia="Times New Roman"/>
+          <w:color w:val="333333"/>
+        </w:rPr>
+        <w:t> </w:t>
+      </w:r>
+      <w:r>
+        <w:rPr>
+          <w:rFonts w:eastAsia="Times New Roman"/>
+          <w:color w:val="333333"/>
+        </w:rPr>
+        <w:t>team by long-pressing* the D button</w:t>
+      </w:r>
+      <w:r>
+        <w:rPr>
+          <w:rFonts w:eastAsia="Times New Roman"/>
+          <w:color w:val="333333"/>
+        </w:rPr>
+        <w:t xml:space="preserve"> or Throwaway button</w:t>
+      </w:r>
+      <w:r>
+        <w:rPr>
+          <w:rFonts w:eastAsia="Times New Roman"/>
+          <w:color w:val="333333"/>
+        </w:rPr>
+        <w:t>. Likewise you can record</w:t>
+      </w:r>
+      <w:r>
+        <w:rPr>
+          <w:rStyle w:val="apple-converted-space"/>
+          <w:rFonts w:eastAsia="Times New Roman"/>
+          <w:color w:val="333333"/>
+        </w:rPr>
+        <w:t> </w:t>
+      </w:r>
+      <w:r>
+        <w:rPr>
+          <w:rStyle w:val="underline"/>
+          <w:rFonts w:eastAsia="Times New Roman"/>
+          <w:color w:val="333333"/>
+        </w:rPr>
+        <w:t>your</w:t>
+      </w:r>
+      <w:r>
+        <w:rPr>
+          <w:rStyle w:val="apple-converted-space"/>
+          <w:rFonts w:eastAsia="Times New Roman"/>
+          <w:color w:val="333333"/>
+        </w:rPr>
+        <w:t> </w:t>
+      </w:r>
+      <w:r>
+        <w:rPr>
+          <w:rFonts w:eastAsia="Times New Roman"/>
+          <w:color w:val="333333"/>
+        </w:rPr>
+        <w:t>team's turnovers caused by stall or misc. penalty by long-pressing the Throwaway button.</w:t>
+      </w:r>
+      <w:r>
+        <w:rPr>
+          <w:rStyle w:val="apple-converted-space"/>
+          <w:rFonts w:eastAsia="Times New Roman"/>
+          <w:color w:val="333333"/>
+        </w:rPr>
+        <w:t> </w:t>
+      </w:r>
+      <w:r>
+        <w:rPr>
+          <w:rStyle w:val="apple-converted-space"/>
+          <w:rFonts w:eastAsia="Times New Roman"/>
+          <w:color w:val="333333"/>
+        </w:rPr>
+        <w:t xml:space="preserve"> </w:t>
+      </w:r>
+      <w:r>
+        <w:rPr>
+          <w:rFonts w:eastAsia="Times New Roman"/>
+          <w:color w:val="333333"/>
+        </w:rPr>
+        <w:br/>
+        <w:t>* to long-press tap and hold the button. A menu will appear with choices.</w:t>
+      </w:r>
+    </w:p>
+    <w:p>
+      <w:pPr>
+        <w:ind w:left="720"/>
+      </w:pPr>
+    </w:p>
+    <w:p>
+      <w:pPr>
+        <w:shd w:val="clear" w:color="auto" w:fill="FFFFFF"/>
+        <w:spacing w:line="270" w:lineRule="atLeast"/>
+        <w:ind w:left="360"/>
+        <w:rPr>
+          <w:rFonts w:eastAsia="Times New Roman"/>
+          <w:b/>
+          <w:color w:val="333333"/>
+        </w:rPr>
+      </w:pPr>
+      <w:r>
+        <w:rPr>
+          <w:rFonts w:eastAsia="Times New Roman"/>
+          <w:b/>
+          <w:color w:val="333333"/>
+        </w:rPr>
+        <w:t>How to record yardage fouls</w:t>
+      </w:r>
+    </w:p>
+    <w:p>
+      <w:pPr>
+        <w:ind w:left="360"/>
+        <w:rPr>
+          <w:rFonts w:eastAsia="Times New Roman"/>
+          <w:color w:val="333333"/>
+        </w:rPr>
+      </w:pPr>
+      <w:r>
+        <w:rPr>
+          <w:rFonts w:eastAsia="Times New Roman"/>
+          <w:color w:val="333333"/>
+        </w:rPr>
+        <w:t>Sorry, we don’t support recording yardage fouls.</w:t>
+      </w:r>
+      <w:r>
+        <w:rPr>
+          <w:rFonts w:eastAsia="Times New Roman"/>
+          <w:color w:val="333333"/>
+        </w:rPr>
+        <w:t xml:space="preserve">  Just ignore the yardage implication.</w:t>
+      </w:r>
+      <w:bookmarkStart w:id="0" w:name="_GoBack"/>
+      <w:bookmarkEnd w:id="0"/>
+    </w:p>
+    <w:p>
+      <w:pPr>
+        <w:ind w:left="360"/>
+        <w:rPr>
+          <w:rFonts w:eastAsia="Times New Roman"/>
+          <w:color w:val="333333"/>
+        </w:rPr>
+      </w:pPr>
+    </w:p>
+    <w:p>
+      <w:pPr>
+        <w:ind w:left="360"/>
+        <w:rPr>
+          <w:rFonts w:eastAsia="Times New Roman"/>
+          <w:b/>
+          <w:color w:val="333333"/>
+        </w:rPr>
+      </w:pPr>
+      <w:r>
+        <w:rPr>
+          <w:rFonts w:eastAsia="Times New Roman"/>
+          <w:b/>
+          <w:color w:val="333333"/>
+        </w:rPr>
+        <w:t>How to enter full names on the website?</w:t>
+      </w:r>
+    </w:p>
+    <w:p>
+      <w:pPr>
+        <w:ind w:left="360"/>
+        <w:rPr>
+          <w:rFonts w:eastAsia="Times New Roman"/>
+          <w:color w:val="333333"/>
+        </w:rPr>
+      </w:pPr>
+      <w:r>
+        <w:rPr>
+          <w:rFonts w:eastAsia="Times New Roman"/>
+          <w:color w:val="333333"/>
+        </w:rPr>
+        <w:t>UltiAnalytics allows you to use the full player name (instead of the nickname) on the website.  However, to do so you must first upload the team.  If you would like to enter player names before the first game…</w:t>
+      </w:r>
+    </w:p>
+    <w:p>
+      <w:pPr>
+        <w:ind w:left="360"/>
+        <w:rPr>
+          <w:rFonts w:eastAsia="Times New Roman"/>
+          <w:color w:val="333333"/>
+        </w:rPr>
+      </w:pPr>
+      <w:r>
+        <w:rPr>
+          <w:rFonts w:eastAsia="Times New Roman"/>
+          <w:color w:val="333333"/>
+        </w:rPr>
+        <w:t>On iOS: turn on auto-upload for the team.  This wil</w:t>
+      </w:r>
+      <w:r>
+        <w:rPr>
+          <w:rFonts w:eastAsia="Times New Roman"/>
+          <w:color w:val="333333"/>
+        </w:rPr>
+        <w:t>l</w:t>
+      </w:r>
+      <w:r>
+        <w:rPr>
+          <w:rFonts w:eastAsia="Times New Roman"/>
+          <w:color w:val="333333"/>
+        </w:rPr>
+        <w:t xml:space="preserve"> force the team to upload</w:t>
+      </w:r>
+      <w:r>
+        <w:rPr>
+          <w:rFonts w:eastAsia="Times New Roman"/>
+          <w:color w:val="333333"/>
+        </w:rPr>
+        <w:t xml:space="preserve"> (without a game)</w:t>
+      </w:r>
+    </w:p>
+    <w:p>
+      <w:pPr>
+        <w:ind w:left="360"/>
+        <w:rPr>
+          <w:rFonts w:eastAsia="Times New Roman"/>
+          <w:color w:val="333333"/>
+        </w:rPr>
+      </w:pPr>
+      <w:r>
+        <w:rPr>
+          <w:rFonts w:eastAsia="Times New Roman"/>
+          <w:color w:val="333333"/>
+        </w:rPr>
+        <w:t>On Android: create a dummy game, upload and then delete the game</w:t>
+      </w:r>
+    </w:p>
+    <w:p>
+      <w:pPr>
+        <w:ind w:left="360"/>
+        <w:rPr>
+          <w:rFonts w:eastAsia="Times New Roman"/>
+          <w:color w:val="333333"/>
+        </w:rPr>
+      </w:pPr>
+    </w:p>
+    <w:p>
+      <w:pPr>
+        <w:ind w:left="360"/>
+        <w:rPr>
+          <w:rFonts w:eastAsia="Times New Roman"/>
+          <w:b/>
+          <w:color w:val="333333"/>
+        </w:rPr>
+      </w:pPr>
+      <w:r>
+        <w:rPr>
+          <w:rFonts w:eastAsia="Times New Roman"/>
+          <w:b/>
+          <w:color w:val="333333"/>
+        </w:rPr>
+        <w:t>How to switch to a new device</w:t>
+      </w:r>
+    </w:p>
+    <w:p>
+      <w:pPr>
+        <w:ind w:left="360"/>
+      </w:pPr>
+      <w:r>
+        <w:rPr>
+          <w:rFonts w:eastAsia="Times New Roman"/>
+          <w:color w:val="333333"/>
+        </w:rPr>
+        <w:t xml:space="preserve">If you need to start recording games from a different device simply download the app to the new device and download your team from the website.  </w:t>
+      </w:r>
     </w:p>
     <w:sectPr>
       <w:pgSz w:w="12240" w:h="15840"/>
@@ -1009,6 +1330,28 @@
       <w:u w:val="single"/>
     </w:rPr>
   </w:style>
+  <w:style w:type="character" w:customStyle="1" w:styleId="apple-converted-space">
+    <w:name w:val="apple-converted-space"/>
+    <w:basedOn w:val="DefaultParagraphFont"/>
+    <w:rsid w:val="00772781"/>
+  </w:style>
+  <w:style w:type="character" w:customStyle="1" w:styleId="underline">
+    <w:name w:val="underline"/>
+    <w:basedOn w:val="DefaultParagraphFont"/>
+    <w:rsid w:val="00772781"/>
+  </w:style>
+  <w:style w:type="character" w:styleId="FollowedHyperlink">
+    <w:name w:val="FollowedHyperlink"/>
+    <w:basedOn w:val="DefaultParagraphFont"/>
+    <w:uiPriority w:val="99"/>
+    <w:semiHidden/>
+    <w:unhideWhenUsed/>
+    <w:rsid w:val="00772781"/>
+    <w:rPr>
+      <w:color w:val="954F72" w:themeColor="followedHyperlink"/>
+      <w:u w:val="single"/>
+    </w:rPr>
+  </w:style>
 </w:styles>
 </file>
 

</xml_diff>

<commit_message>
Added Twitter account to FAQ and AUDL tips
</commit_message>
<xml_diff>
--- a/UltimateWeb/doc/AUDL-tips.docx
+++ b/UltimateWeb/doc/AUDL-tips.docx
@@ -29,7 +29,39 @@
           <w:sz w:val="32"/>
           <w:szCs w:val="32"/>
         </w:rPr>
-        <w:t>the iUltimate (iOS) or UltiAnalytics (Android) app</w:t>
+        <w:t xml:space="preserve">the </w:t>
+      </w:r>
+      <w:proofErr w:type="spellStart"/>
+      <w:r>
+        <w:rPr>
+          <w:sz w:val="32"/>
+          <w:szCs w:val="32"/>
+        </w:rPr>
+        <w:t>iUltimate</w:t>
+      </w:r>
+      <w:proofErr w:type="spellEnd"/>
+      <w:r>
+        <w:rPr>
+          <w:sz w:val="32"/>
+          <w:szCs w:val="32"/>
+        </w:rPr>
+        <w:t xml:space="preserve"> (iOS) or </w:t>
+      </w:r>
+      <w:proofErr w:type="spellStart"/>
+      <w:r>
+        <w:rPr>
+          <w:sz w:val="32"/>
+          <w:szCs w:val="32"/>
+        </w:rPr>
+        <w:t>UltiAnalytics</w:t>
+      </w:r>
+      <w:proofErr w:type="spellEnd"/>
+      <w:r>
+        <w:rPr>
+          <w:sz w:val="32"/>
+          <w:szCs w:val="32"/>
+        </w:rPr>
+        <w:t xml:space="preserve"> (Android) app</w:t>
       </w:r>
       <w:r>
         <w:rPr>
@@ -70,8 +102,16 @@
         <w:rPr>
           <w:b/>
         </w:rPr>
-        <w:t>Game To</w:t>
-      </w:r>
+        <w:t xml:space="preserve">Game </w:t>
+      </w:r>
+      <w:proofErr w:type="gramStart"/>
+      <w:r>
+        <w:rPr>
+          <w:b/>
+        </w:rPr>
+        <w:t>To</w:t>
+      </w:r>
+      <w:proofErr w:type="gramEnd"/>
       <w:r>
         <w:t xml:space="preserve"> property to </w:t>
       </w:r>
@@ -377,8 +417,18 @@
           <w:b/>
           <w:color w:val="333333"/>
         </w:rPr>
-        <w:t>How to record Callahan, Stall, or Penalty</w:t>
-      </w:r>
+        <w:t xml:space="preserve">How to record Callahan, Stall, or </w:t>
+      </w:r>
+      <w:proofErr w:type="gramStart"/>
+      <w:r>
+        <w:rPr>
+          <w:rFonts w:eastAsia="Times New Roman"/>
+          <w:b/>
+          <w:color w:val="333333"/>
+        </w:rPr>
+        <w:t>Penalty</w:t>
+      </w:r>
+      <w:proofErr w:type="gramEnd"/>
     </w:p>
     <w:p>
       <w:pPr>
@@ -390,12 +440,37 @@
           <w:color w:val="333333"/>
         </w:rPr>
       </w:pPr>
-      <w:r>
-        <w:rPr>
-          <w:rFonts w:eastAsia="Times New Roman"/>
-          <w:color w:val="333333"/>
-        </w:rPr>
-        <w:t>UltiAnalytics allows you to record callahans for</w:t>
+      <w:proofErr w:type="spellStart"/>
+      <w:r>
+        <w:rPr>
+          <w:rFonts w:eastAsia="Times New Roman"/>
+          <w:color w:val="333333"/>
+        </w:rPr>
+        <w:t>UltiAnalytics</w:t>
+      </w:r>
+      <w:proofErr w:type="spellEnd"/>
+      <w:r>
+        <w:rPr>
+          <w:rFonts w:eastAsia="Times New Roman"/>
+          <w:color w:val="333333"/>
+        </w:rPr>
+        <w:t xml:space="preserve"> allows you to record </w:t>
+      </w:r>
+      <w:proofErr w:type="spellStart"/>
+      <w:r>
+        <w:rPr>
+          <w:rFonts w:eastAsia="Times New Roman"/>
+          <w:color w:val="333333"/>
+        </w:rPr>
+        <w:t>callahans</w:t>
+      </w:r>
+      <w:proofErr w:type="spellEnd"/>
+      <w:r>
+        <w:rPr>
+          <w:rFonts w:eastAsia="Times New Roman"/>
+          <w:color w:val="333333"/>
+        </w:rPr>
+        <w:t xml:space="preserve"> for</w:t>
       </w:r>
       <w:r>
         <w:rPr>
@@ -426,21 +501,23 @@
           <w:rFonts w:eastAsia="Times New Roman"/>
           <w:color w:val="333333"/>
         </w:rPr>
-        <w:t>team by long-pressing* the D button</w:t>
-      </w:r>
-      <w:r>
-        <w:rPr>
-          <w:rFonts w:eastAsia="Times New Roman"/>
-          <w:color w:val="333333"/>
-        </w:rPr>
-        <w:t xml:space="preserve"> or Throwaway button</w:t>
-      </w:r>
-      <w:r>
-        <w:rPr>
-          <w:rFonts w:eastAsia="Times New Roman"/>
-          <w:color w:val="333333"/>
-        </w:rPr>
-        <w:t>. Likewise you can record</w:t>
+        <w:t xml:space="preserve">team by long-pressing* the D button or Throwaway button. </w:t>
+      </w:r>
+      <w:proofErr w:type="gramStart"/>
+      <w:r>
+        <w:rPr>
+          <w:rFonts w:eastAsia="Times New Roman"/>
+          <w:color w:val="333333"/>
+        </w:rPr>
+        <w:t>Likewise</w:t>
+      </w:r>
+      <w:proofErr w:type="gramEnd"/>
+      <w:r>
+        <w:rPr>
+          <w:rFonts w:eastAsia="Times New Roman"/>
+          <w:color w:val="333333"/>
+        </w:rPr>
+        <w:t xml:space="preserve"> you can record</w:t>
       </w:r>
       <w:r>
         <w:rPr>
@@ -479,15 +556,7 @@
           <w:rFonts w:eastAsia="Times New Roman"/>
           <w:color w:val="333333"/>
         </w:rPr>
-        <w:t> </w:t>
-      </w:r>
-      <w:r>
-        <w:rPr>
-          <w:rStyle w:val="apple-converted-space"/>
-          <w:rFonts w:eastAsia="Times New Roman"/>
-          <w:color w:val="333333"/>
-        </w:rPr>
-        <w:t xml:space="preserve"> </w:t>
+        <w:t xml:space="preserve">  </w:t>
       </w:r>
       <w:r>
         <w:rPr>
@@ -520,8 +589,18 @@
           <w:b/>
           <w:color w:val="333333"/>
         </w:rPr>
-        <w:t>How to record yardage fouls</w:t>
-      </w:r>
+        <w:t xml:space="preserve">How to record yardage </w:t>
+      </w:r>
+      <w:proofErr w:type="gramStart"/>
+      <w:r>
+        <w:rPr>
+          <w:rFonts w:eastAsia="Times New Roman"/>
+          <w:b/>
+          <w:color w:val="333333"/>
+        </w:rPr>
+        <w:t>fouls</w:t>
+      </w:r>
+      <w:proofErr w:type="gramEnd"/>
     </w:p>
     <w:p>
       <w:pPr>
@@ -544,144 +623,290 @@
           <w:color w:val="333333"/>
         </w:rPr>
         <w:t xml:space="preserve">  Just ignore the yardage implication.</w:t>
+      </w:r>
+    </w:p>
+    <w:p>
+      <w:pPr>
+        <w:ind w:left="360"/>
+        <w:rPr>
+          <w:rFonts w:eastAsia="Times New Roman"/>
+          <w:color w:val="333333"/>
+        </w:rPr>
+      </w:pPr>
+    </w:p>
+    <w:p>
+      <w:pPr>
+        <w:ind w:left="360"/>
+        <w:rPr>
+          <w:rFonts w:eastAsia="Times New Roman"/>
+          <w:b/>
+          <w:color w:val="333333"/>
+        </w:rPr>
+      </w:pPr>
+      <w:r>
+        <w:rPr>
+          <w:rFonts w:eastAsia="Times New Roman"/>
+          <w:b/>
+          <w:color w:val="333333"/>
+        </w:rPr>
+        <w:t>How to enter full names on the website?</w:t>
+      </w:r>
+    </w:p>
+    <w:p>
+      <w:pPr>
+        <w:ind w:left="360"/>
+        <w:rPr>
+          <w:rFonts w:eastAsia="Times New Roman"/>
+          <w:color w:val="333333"/>
+        </w:rPr>
+      </w:pPr>
+      <w:proofErr w:type="spellStart"/>
+      <w:r>
+        <w:rPr>
+          <w:rFonts w:eastAsia="Times New Roman"/>
+          <w:color w:val="333333"/>
+        </w:rPr>
+        <w:t>UltiAnalytics</w:t>
+      </w:r>
+      <w:proofErr w:type="spellEnd"/>
+      <w:r>
+        <w:rPr>
+          <w:rFonts w:eastAsia="Times New Roman"/>
+          <w:color w:val="333333"/>
+        </w:rPr>
+        <w:t xml:space="preserve"> allows you to use the full player name (instead of the nickname) on the website.  However, to do so you must first upload the team.  If you would like to enter player names before the first game…</w:t>
+      </w:r>
+    </w:p>
+    <w:p>
+      <w:pPr>
+        <w:ind w:left="360"/>
+        <w:rPr>
+          <w:rFonts w:eastAsia="Times New Roman"/>
+          <w:color w:val="333333"/>
+        </w:rPr>
+      </w:pPr>
+      <w:r>
+        <w:rPr>
+          <w:rFonts w:eastAsia="Times New Roman"/>
+          <w:color w:val="333333"/>
+        </w:rPr>
+        <w:t>On iOS: turn on auto-upload for the team.  This wil</w:t>
+      </w:r>
+      <w:r>
+        <w:rPr>
+          <w:rFonts w:eastAsia="Times New Roman"/>
+          <w:color w:val="333333"/>
+        </w:rPr>
+        <w:t>l</w:t>
+      </w:r>
+      <w:r>
+        <w:rPr>
+          <w:rFonts w:eastAsia="Times New Roman"/>
+          <w:color w:val="333333"/>
+        </w:rPr>
+        <w:t xml:space="preserve"> force the team to upload</w:t>
+      </w:r>
+      <w:r>
+        <w:rPr>
+          <w:rFonts w:eastAsia="Times New Roman"/>
+          <w:color w:val="333333"/>
+        </w:rPr>
+        <w:t xml:space="preserve"> (without a game)</w:t>
+      </w:r>
+    </w:p>
+    <w:p>
+      <w:pPr>
+        <w:ind w:left="360"/>
+        <w:rPr>
+          <w:rFonts w:eastAsia="Times New Roman"/>
+          <w:color w:val="333333"/>
+        </w:rPr>
+      </w:pPr>
+      <w:r>
+        <w:rPr>
+          <w:rFonts w:eastAsia="Times New Roman"/>
+          <w:color w:val="333333"/>
+        </w:rPr>
+        <w:t>On Android: create a dummy game, upload and then delete the game</w:t>
+      </w:r>
+    </w:p>
+    <w:p>
+      <w:pPr>
+        <w:ind w:left="360"/>
+        <w:rPr>
+          <w:rFonts w:eastAsia="Times New Roman"/>
+          <w:color w:val="333333"/>
+        </w:rPr>
+      </w:pPr>
+    </w:p>
+    <w:p>
+      <w:pPr>
+        <w:ind w:left="360"/>
+        <w:rPr>
+          <w:rFonts w:eastAsia="Times New Roman"/>
+          <w:b/>
+          <w:color w:val="333333"/>
+        </w:rPr>
+      </w:pPr>
+      <w:r>
+        <w:rPr>
+          <w:rFonts w:eastAsia="Times New Roman"/>
+          <w:b/>
+          <w:color w:val="333333"/>
+        </w:rPr>
+        <w:t>How to switch to a new device</w:t>
+      </w:r>
+    </w:p>
+    <w:p>
+      <w:pPr>
+        <w:ind w:left="360"/>
+        <w:rPr>
+          <w:rFonts w:eastAsia="Times New Roman"/>
+          <w:color w:val="333333"/>
+        </w:rPr>
+      </w:pPr>
+      <w:r>
+        <w:rPr>
+          <w:rFonts w:eastAsia="Times New Roman"/>
+          <w:color w:val="333333"/>
+        </w:rPr>
+        <w:t xml:space="preserve">If you need to start recording games from a different </w:t>
+      </w:r>
+      <w:proofErr w:type="gramStart"/>
+      <w:r>
+        <w:rPr>
+          <w:rFonts w:eastAsia="Times New Roman"/>
+          <w:color w:val="333333"/>
+        </w:rPr>
+        <w:t>device</w:t>
+      </w:r>
+      <w:proofErr w:type="gramEnd"/>
+      <w:r>
+        <w:rPr>
+          <w:rFonts w:eastAsia="Times New Roman"/>
+          <w:color w:val="333333"/>
+        </w:rPr>
+        <w:t xml:space="preserve"> simply download the app to the new device and download your team from the website.  </w:t>
+      </w:r>
+    </w:p>
+    <w:p>
+      <w:pPr>
+        <w:ind w:left="360"/>
+        <w:rPr>
+          <w:rFonts w:eastAsia="Times New Roman"/>
+          <w:color w:val="333333"/>
+        </w:rPr>
+      </w:pPr>
+    </w:p>
+    <w:p>
+      <w:pPr>
+        <w:ind w:left="360"/>
+        <w:rPr>
+          <w:rFonts w:eastAsia="Times New Roman"/>
+          <w:b/>
+          <w:color w:val="333333"/>
+        </w:rPr>
+      </w:pPr>
+      <w:r>
+        <w:rPr>
+          <w:rFonts w:eastAsia="Times New Roman"/>
+          <w:b/>
+          <w:color w:val="333333"/>
+        </w:rPr>
+        <w:t xml:space="preserve">How to change Twitter account in the iOS </w:t>
+      </w:r>
+      <w:proofErr w:type="gramStart"/>
+      <w:r>
+        <w:rPr>
+          <w:rFonts w:eastAsia="Times New Roman"/>
+          <w:b/>
+          <w:color w:val="333333"/>
+        </w:rPr>
+        <w:t>app</w:t>
+      </w:r>
+      <w:proofErr w:type="gramEnd"/>
+    </w:p>
+    <w:p>
+      <w:pPr>
+        <w:ind w:left="360"/>
+        <w:rPr>
+          <w:rFonts w:cs="Helvetica"/>
+        </w:rPr>
+      </w:pPr>
+      <w:r>
+        <w:rPr>
+          <w:rFonts w:cs="Helvetica"/>
+        </w:rPr>
+        <w:t xml:space="preserve">The twitter accounts get registered via the iOS settings.    Go to Settings, Twitter (there may be more than one </w:t>
+      </w:r>
+      <w:proofErr w:type="gramStart"/>
+      <w:r>
+        <w:rPr>
+          <w:rFonts w:cs="Helvetica"/>
+        </w:rPr>
+        <w:t>twitter  in</w:t>
+      </w:r>
+      <w:proofErr w:type="gramEnd"/>
+      <w:r>
+        <w:rPr>
+          <w:rFonts w:cs="Helvetica"/>
+        </w:rPr>
+        <w:t xml:space="preserve"> settings…pick the first one).</w:t>
+      </w:r>
+      <w:r>
+        <w:rPr>
+          <w:rFonts w:cs="Helvetica"/>
+        </w:rPr>
+        <w:t xml:space="preserve"> </w:t>
+      </w:r>
+      <w:proofErr w:type="spellStart"/>
+      <w:r>
+        <w:rPr>
+          <w:rFonts w:cs="Helvetica"/>
+        </w:rPr>
+        <w:t>iUltimate</w:t>
+      </w:r>
+      <w:proofErr w:type="spellEnd"/>
+      <w:r>
+        <w:rPr>
+          <w:rFonts w:cs="Helvetica"/>
+        </w:rPr>
+        <w:t xml:space="preserve"> </w:t>
+      </w:r>
+      <w:r>
+        <w:rPr>
+          <w:rFonts w:cs="Helvetica"/>
+          <w:b/>
+          <w:bCs/>
+        </w:rPr>
+        <w:t>refers</w:t>
+      </w:r>
+      <w:r>
+        <w:rPr>
+          <w:rFonts w:cs="Helvetica"/>
+        </w:rPr>
+        <w:t xml:space="preserve"> to one of the registered iOS twitter accounts. You should be able to pick a different one </w:t>
       </w:r>
       <w:bookmarkStart w:id="0" w:name="_GoBack"/>
       <w:bookmarkEnd w:id="0"/>
+      <w:r>
+        <w:rPr>
+          <w:rFonts w:cs="Helvetica"/>
+          <w:u w:val="single"/>
+        </w:rPr>
+        <w:t>if you have registered it</w:t>
+      </w:r>
+      <w:r>
+        <w:rPr>
+          <w:rFonts w:cs="Helvetica"/>
+        </w:rPr>
+        <w:t>.</w:t>
+      </w:r>
     </w:p>
     <w:p>
       <w:pPr>
         <w:ind w:left="360"/>
-        <w:rPr>
-          <w:rFonts w:eastAsia="Times New Roman"/>
-          <w:color w:val="333333"/>
-        </w:rPr>
-      </w:pPr>
-    </w:p>
-    <w:p>
-      <w:pPr>
-        <w:ind w:left="360"/>
-        <w:rPr>
-          <w:rFonts w:eastAsia="Times New Roman"/>
-          <w:b/>
-          <w:color w:val="333333"/>
-        </w:rPr>
-      </w:pPr>
-      <w:r>
-        <w:rPr>
-          <w:rFonts w:eastAsia="Times New Roman"/>
-          <w:b/>
-          <w:color w:val="333333"/>
-        </w:rPr>
-        <w:t>How to enter full names on the website?</w:t>
-      </w:r>
-    </w:p>
-    <w:p>
-      <w:pPr>
-        <w:ind w:left="360"/>
-        <w:rPr>
-          <w:rFonts w:eastAsia="Times New Roman"/>
-          <w:color w:val="333333"/>
-        </w:rPr>
-      </w:pPr>
-      <w:r>
-        <w:rPr>
-          <w:rFonts w:eastAsia="Times New Roman"/>
-          <w:color w:val="333333"/>
-        </w:rPr>
-        <w:t>UltiAnalytics allows you to use the full player name (instead of the nickname) on the website.  However, to do so you must first upload the team.  If you would like to enter player names before the first game…</w:t>
-      </w:r>
-    </w:p>
-    <w:p>
-      <w:pPr>
-        <w:ind w:left="360"/>
-        <w:rPr>
-          <w:rFonts w:eastAsia="Times New Roman"/>
-          <w:color w:val="333333"/>
-        </w:rPr>
-      </w:pPr>
-      <w:r>
-        <w:rPr>
-          <w:rFonts w:eastAsia="Times New Roman"/>
-          <w:color w:val="333333"/>
-        </w:rPr>
-        <w:t>On iOS: turn on auto-upload for the team.  This wil</w:t>
-      </w:r>
-      <w:r>
-        <w:rPr>
-          <w:rFonts w:eastAsia="Times New Roman"/>
-          <w:color w:val="333333"/>
-        </w:rPr>
-        <w:t>l</w:t>
-      </w:r>
-      <w:r>
-        <w:rPr>
-          <w:rFonts w:eastAsia="Times New Roman"/>
-          <w:color w:val="333333"/>
-        </w:rPr>
-        <w:t xml:space="preserve"> force the team to upload</w:t>
-      </w:r>
-      <w:r>
-        <w:rPr>
-          <w:rFonts w:eastAsia="Times New Roman"/>
-          <w:color w:val="333333"/>
-        </w:rPr>
-        <w:t xml:space="preserve"> (without a game)</w:t>
-      </w:r>
-    </w:p>
-    <w:p>
-      <w:pPr>
-        <w:ind w:left="360"/>
-        <w:rPr>
-          <w:rFonts w:eastAsia="Times New Roman"/>
-          <w:color w:val="333333"/>
-        </w:rPr>
-      </w:pPr>
-      <w:r>
-        <w:rPr>
-          <w:rFonts w:eastAsia="Times New Roman"/>
-          <w:color w:val="333333"/>
-        </w:rPr>
-        <w:t>On Android: create a dummy game, upload and then delete the game</w:t>
-      </w:r>
-    </w:p>
-    <w:p>
-      <w:pPr>
-        <w:ind w:left="360"/>
-        <w:rPr>
-          <w:rFonts w:eastAsia="Times New Roman"/>
-          <w:color w:val="333333"/>
-        </w:rPr>
-      </w:pPr>
-    </w:p>
-    <w:p>
-      <w:pPr>
-        <w:ind w:left="360"/>
-        <w:rPr>
-          <w:rFonts w:eastAsia="Times New Roman"/>
-          <w:b/>
-          <w:color w:val="333333"/>
-        </w:rPr>
-      </w:pPr>
-      <w:r>
-        <w:rPr>
-          <w:rFonts w:eastAsia="Times New Roman"/>
-          <w:b/>
-          <w:color w:val="333333"/>
-        </w:rPr>
-        <w:t>How to switch to a new device</w:t>
-      </w:r>
-    </w:p>
-    <w:p>
-      <w:pPr>
-        <w:ind w:left="360"/>
-      </w:pPr>
-      <w:r>
-        <w:rPr>
-          <w:rFonts w:eastAsia="Times New Roman"/>
-          <w:color w:val="333333"/>
-        </w:rPr>
-        <w:t xml:space="preserve">If you need to start recording games from a different device simply download the app to the new device and download your team from the website.  </w:t>
-      </w:r>
+      </w:pPr>
     </w:p>
     <w:sectPr>
       <w:pgSz w:w="12240" w:h="15840"/>

</xml_diff>